<commit_message>
Deploy preview for PR 10 🛫
</commit_message>
<xml_diff>
--- a/pr-preview/pr-10/Your-Book-Title-tracked-changes.docx
+++ b/pr-preview/pr-10/Your-Book-Title-tracked-changes.docx
@@ -497,11 +497,9 @@
       <w:pPr>
         <w:pStyle w:val="FirstParagraph"/>
       </w:pPr>
-      <w:ins w:id="31" w:author="PR Preview" w:date="2024-01-01T00:00:00Z">
-        <w:r>
-          <w:t xml:space="preserve">This “is“ the first chapter of your book. Replace this content with your own.</w:t>
-        </w:r>
-      </w:ins>
+      <w:r>
+        <w:t xml:space="preserve">This is the first chapter of your book. Replace this content with your own.</w:t>
+      </w:r>
     </w:p>
     <w:bookmarkStart w:id="28" w:name="section-1.1"/>
     <w:p>

</xml_diff>